<commit_message>
adding screen to first report
</commit_message>
<xml_diff>
--- a/Reports/ПППИ ЛР 1 Алымов.docx
+++ b/Reports/ПППИ ЛР 1 Алымов.docx
@@ -1622,18 +1622,55 @@
       <w:pPr>
         <w:ind w:firstLine="0"/>
       </w:pPr>
-    </w:p>
-    <w:p>
-      <w:pPr>
-        <w:ind w:firstLine="0"/>
-      </w:pPr>
-    </w:p>
-    <w:p>
-      <w:pPr>
-        <w:ind w:firstLine="0"/>
-      </w:pPr>
       <w:bookmarkStart w:id="0" w:name="_GoBack"/>
+      <w:r>
+        <w:drawing>
+          <wp:inline distT="0" distB="0" distL="0" distR="0" wp14:anchorId="53CAE1A1" wp14:editId="51721DBC">
+            <wp:extent cx="5940425" cy="2736924"/>
+            <wp:effectExtent l="0" t="0" r="3175" b="6350"/>
+            <wp:docPr id="12" name="Рисунок 12"/>
+            <wp:cNvGraphicFramePr>
+              <a:graphicFrameLocks xmlns:a="http://schemas.openxmlformats.org/drawingml/2006/main" noChangeAspect="1"/>
+            </wp:cNvGraphicFramePr>
+            <a:graphic xmlns:a="http://schemas.openxmlformats.org/drawingml/2006/main">
+              <a:graphicData uri="http://schemas.openxmlformats.org/drawingml/2006/picture">
+                <pic:pic xmlns:pic="http://schemas.openxmlformats.org/drawingml/2006/picture">
+                  <pic:nvPicPr>
+                    <pic:cNvPr id="0" name=""/>
+                    <pic:cNvPicPr/>
+                  </pic:nvPicPr>
+                  <pic:blipFill>
+                    <a:blip r:embed="rId14"/>
+                    <a:stretch>
+                      <a:fillRect/>
+                    </a:stretch>
+                  </pic:blipFill>
+                  <pic:spPr>
+                    <a:xfrm>
+                      <a:off x="0" y="0"/>
+                      <a:ext cx="5940425" cy="2736924"/>
+                    </a:xfrm>
+                    <a:prstGeom prst="rect">
+                      <a:avLst/>
+                    </a:prstGeom>
+                  </pic:spPr>
+                </pic:pic>
+              </a:graphicData>
+            </a:graphic>
+          </wp:inline>
+        </w:drawing>
+      </w:r>
       <w:bookmarkEnd w:id="0"/>
+    </w:p>
+    <w:p>
+      <w:pPr>
+        <w:ind w:firstLine="0"/>
+      </w:pPr>
+    </w:p>
+    <w:p>
+      <w:pPr>
+        <w:ind w:firstLine="0"/>
+      </w:pPr>
     </w:p>
     <w:sectPr>
       <w:pgSz w:w="11906" w:h="16838"/>
@@ -2401,7 +2438,7 @@
 </file>
 
 <file path=customXml/itemProps1.xml><?xml version="1.0" encoding="utf-8"?>
-<ds:datastoreItem xmlns:ds="http://schemas.openxmlformats.org/officeDocument/2006/customXml" ds:itemID="{756F84FE-3506-427E-9BDF-FCD94D63B1DD}">
+<ds:datastoreItem xmlns:ds="http://schemas.openxmlformats.org/officeDocument/2006/customXml" ds:itemID="{3F5FFC9A-9BF7-4F73-8AF9-B99F57A95AE2}">
   <ds:schemaRefs>
     <ds:schemaRef ds:uri="http://schemas.openxmlformats.org/officeDocument/2006/bibliography"/>
   </ds:schemaRefs>

</xml_diff>